<commit_message>
Working through PropM code
</commit_message>
<xml_diff>
--- a/PropMgraphs.docx
+++ b/PropMgraphs.docx
@@ -8,10 +8,10 @@
           <w:noProof/>
         </w:rPr>
         <w:drawing>
-          <wp:inline distT="0" distB="0" distL="0" distR="0" wp14:anchorId="1C145680" wp14:editId="6AE6CEC6">
-            <wp:extent cx="2425825" cy="4172164"/>
-            <wp:effectExtent l="0" t="0" r="0" b="0"/>
-            <wp:docPr id="1910623683" name="Picture 1"/>
+          <wp:inline distT="0" distB="0" distL="0" distR="0" wp14:anchorId="21246199" wp14:editId="612D2BBB">
+            <wp:extent cx="5943600" cy="3992880"/>
+            <wp:effectExtent l="0" t="0" r="0" b="7620"/>
+            <wp:docPr id="579200786" name="Picture 15" descr="A chart of numbers and letters&#10;&#10;Description automatically generated with medium confidence"/>
             <wp:cNvGraphicFramePr>
               <a:graphicFrameLocks xmlns:a="http://schemas.openxmlformats.org/drawingml/2006/main" noChangeAspect="1"/>
             </wp:cNvGraphicFramePr>
@@ -19,7 +19,7 @@
               <a:graphicData uri="http://schemas.openxmlformats.org/drawingml/2006/picture">
                 <pic:pic xmlns:pic="http://schemas.openxmlformats.org/drawingml/2006/picture">
                   <pic:nvPicPr>
-                    <pic:cNvPr id="1910623683" name="Picture 1910623683"/>
+                    <pic:cNvPr id="579200786" name="Picture 15" descr="A chart of numbers and letters&#10;&#10;Description automatically generated with medium confidence"/>
                     <pic:cNvPicPr/>
                   </pic:nvPicPr>
                   <pic:blipFill>
@@ -37,7 +37,7 @@
                   <pic:spPr>
                     <a:xfrm>
                       <a:off x="0" y="0"/>
-                      <a:ext cx="2425825" cy="4172164"/>
+                      <a:ext cx="5943600" cy="3992880"/>
                     </a:xfrm>
                     <a:prstGeom prst="rect">
                       <a:avLst/>
@@ -54,10 +54,10 @@
           <w:noProof/>
         </w:rPr>
         <w:drawing>
-          <wp:inline distT="0" distB="0" distL="0" distR="0" wp14:anchorId="27E8F8FB" wp14:editId="33976510">
-            <wp:extent cx="2425825" cy="4172164"/>
-            <wp:effectExtent l="0" t="0" r="0" b="0"/>
-            <wp:docPr id="1134414003" name="Picture 2"/>
+          <wp:inline distT="0" distB="0" distL="0" distR="0" wp14:anchorId="71FA88BC" wp14:editId="48FF0DCD">
+            <wp:extent cx="5943600" cy="3992880"/>
+            <wp:effectExtent l="0" t="0" r="0" b="7620"/>
+            <wp:docPr id="33016165" name="Picture 16"/>
             <wp:cNvGraphicFramePr>
               <a:graphicFrameLocks xmlns:a="http://schemas.openxmlformats.org/drawingml/2006/main" noChangeAspect="1"/>
             </wp:cNvGraphicFramePr>
@@ -65,7 +65,7 @@
               <a:graphicData uri="http://schemas.openxmlformats.org/drawingml/2006/picture">
                 <pic:pic xmlns:pic="http://schemas.openxmlformats.org/drawingml/2006/picture">
                   <pic:nvPicPr>
-                    <pic:cNvPr id="1134414003" name="Picture 1134414003"/>
+                    <pic:cNvPr id="33016165" name="Picture 33016165"/>
                     <pic:cNvPicPr/>
                   </pic:nvPicPr>
                   <pic:blipFill>
@@ -83,7 +83,7 @@
                   <pic:spPr>
                     <a:xfrm>
                       <a:off x="0" y="0"/>
-                      <a:ext cx="2425825" cy="4172164"/>
+                      <a:ext cx="5943600" cy="3992880"/>
                     </a:xfrm>
                     <a:prstGeom prst="rect">
                       <a:avLst/>
@@ -101,10 +101,10 @@
         </w:rPr>
         <w:lastRenderedPageBreak/>
         <w:drawing>
-          <wp:inline distT="0" distB="0" distL="0" distR="0" wp14:anchorId="1770857C" wp14:editId="520CD647">
-            <wp:extent cx="2425825" cy="4172164"/>
-            <wp:effectExtent l="0" t="0" r="0" b="0"/>
-            <wp:docPr id="2004702759" name="Picture 3"/>
+          <wp:inline distT="0" distB="0" distL="0" distR="0" wp14:anchorId="0FBC3C01" wp14:editId="432DB9D1">
+            <wp:extent cx="5943600" cy="3992880"/>
+            <wp:effectExtent l="0" t="0" r="0" b="7620"/>
+            <wp:docPr id="218312765" name="Picture 17"/>
             <wp:cNvGraphicFramePr>
               <a:graphicFrameLocks xmlns:a="http://schemas.openxmlformats.org/drawingml/2006/main" noChangeAspect="1"/>
             </wp:cNvGraphicFramePr>
@@ -112,7 +112,7 @@
               <a:graphicData uri="http://schemas.openxmlformats.org/drawingml/2006/picture">
                 <pic:pic xmlns:pic="http://schemas.openxmlformats.org/drawingml/2006/picture">
                   <pic:nvPicPr>
-                    <pic:cNvPr id="2004702759" name="Picture 2004702759"/>
+                    <pic:cNvPr id="218312765" name="Picture 218312765"/>
                     <pic:cNvPicPr/>
                   </pic:nvPicPr>
                   <pic:blipFill>
@@ -130,7 +130,7 @@
                   <pic:spPr>
                     <a:xfrm>
                       <a:off x="0" y="0"/>
-                      <a:ext cx="2425825" cy="4172164"/>
+                      <a:ext cx="5943600" cy="3992880"/>
                     </a:xfrm>
                     <a:prstGeom prst="rect">
                       <a:avLst/>
@@ -147,10 +147,10 @@
           <w:noProof/>
         </w:rPr>
         <w:drawing>
-          <wp:inline distT="0" distB="0" distL="0" distR="0" wp14:anchorId="7B8C7A92" wp14:editId="518535DD">
-            <wp:extent cx="2425825" cy="4172164"/>
-            <wp:effectExtent l="0" t="0" r="0" b="0"/>
-            <wp:docPr id="989684713" name="Picture 4"/>
+          <wp:inline distT="0" distB="0" distL="0" distR="0" wp14:anchorId="582078F2" wp14:editId="12A27364">
+            <wp:extent cx="5943600" cy="3992880"/>
+            <wp:effectExtent l="0" t="0" r="0" b="7620"/>
+            <wp:docPr id="1629158914" name="Picture 18"/>
             <wp:cNvGraphicFramePr>
               <a:graphicFrameLocks xmlns:a="http://schemas.openxmlformats.org/drawingml/2006/main" noChangeAspect="1"/>
             </wp:cNvGraphicFramePr>
@@ -158,7 +158,54 @@
               <a:graphicData uri="http://schemas.openxmlformats.org/drawingml/2006/picture">
                 <pic:pic xmlns:pic="http://schemas.openxmlformats.org/drawingml/2006/picture">
                   <pic:nvPicPr>
-                    <pic:cNvPr id="989684713" name="Picture 989684713"/>
+                    <pic:cNvPr id="1629158914" name="Picture 1629158914"/>
+                    <pic:cNvPicPr/>
+                  </pic:nvPicPr>
+                  <pic:blipFill>
+                    <a:blip r:embed="rId6">
+                      <a:extLst>
+                        <a:ext uri="{28A0092B-C50C-407E-A947-70E740481C1C}">
+                          <a14:useLocalDpi xmlns:a14="http://schemas.microsoft.com/office/drawing/2010/main" val="0"/>
+                        </a:ext>
+                      </a:extLst>
+                    </a:blip>
+                    <a:stretch>
+                      <a:fillRect/>
+                    </a:stretch>
+                  </pic:blipFill>
+                  <pic:spPr>
+                    <a:xfrm>
+                      <a:off x="0" y="0"/>
+                      <a:ext cx="5943600" cy="3992880"/>
+                    </a:xfrm>
+                    <a:prstGeom prst="rect">
+                      <a:avLst/>
+                    </a:prstGeom>
+                  </pic:spPr>
+                </pic:pic>
+              </a:graphicData>
+            </a:graphic>
+          </wp:inline>
+        </w:drawing>
+      </w:r>
+      <w:r>
+        <w:rPr>
+          <w:noProof/>
+        </w:rPr>
+        <w:lastRenderedPageBreak/>
+        <w:drawing>
+          <wp:inline distT="0" distB="0" distL="0" distR="0" wp14:anchorId="19FD9B81" wp14:editId="7081ADA8">
+            <wp:extent cx="5943600" cy="3992880"/>
+            <wp:effectExtent l="0" t="0" r="0" b="7620"/>
+            <wp:docPr id="1579679147" name="Picture 19"/>
+            <wp:cNvGraphicFramePr>
+              <a:graphicFrameLocks xmlns:a="http://schemas.openxmlformats.org/drawingml/2006/main" noChangeAspect="1"/>
+            </wp:cNvGraphicFramePr>
+            <a:graphic xmlns:a="http://schemas.openxmlformats.org/drawingml/2006/main">
+              <a:graphicData uri="http://schemas.openxmlformats.org/drawingml/2006/picture">
+                <pic:pic xmlns:pic="http://schemas.openxmlformats.org/drawingml/2006/picture">
+                  <pic:nvPicPr>
+                    <pic:cNvPr id="1579679147" name="Picture 1579679147"/>
                     <pic:cNvPicPr/>
                   </pic:nvPicPr>
                   <pic:blipFill>
@@ -176,7 +223,7 @@
                   <pic:spPr>
                     <a:xfrm>
                       <a:off x="0" y="0"/>
-                      <a:ext cx="2425825" cy="4172164"/>
+                      <a:ext cx="5943600" cy="3992880"/>
                     </a:xfrm>
                     <a:prstGeom prst="rect">
                       <a:avLst/>
@@ -192,12 +239,11 @@
         <w:rPr>
           <w:noProof/>
         </w:rPr>
-        <w:lastRenderedPageBreak/>
         <w:drawing>
-          <wp:inline distT="0" distB="0" distL="0" distR="0" wp14:anchorId="4709D4CD" wp14:editId="7E70317A">
-            <wp:extent cx="2425825" cy="4172164"/>
-            <wp:effectExtent l="0" t="0" r="0" b="0"/>
-            <wp:docPr id="1812539091" name="Picture 5"/>
+          <wp:inline distT="0" distB="0" distL="0" distR="0" wp14:anchorId="44CFC182" wp14:editId="46771133">
+            <wp:extent cx="5943600" cy="3992880"/>
+            <wp:effectExtent l="0" t="0" r="0" b="7620"/>
+            <wp:docPr id="1059594241" name="Picture 20"/>
             <wp:cNvGraphicFramePr>
               <a:graphicFrameLocks xmlns:a="http://schemas.openxmlformats.org/drawingml/2006/main" noChangeAspect="1"/>
             </wp:cNvGraphicFramePr>
@@ -205,7 +251,7 @@
               <a:graphicData uri="http://schemas.openxmlformats.org/drawingml/2006/picture">
                 <pic:pic xmlns:pic="http://schemas.openxmlformats.org/drawingml/2006/picture">
                   <pic:nvPicPr>
-                    <pic:cNvPr id="1812539091" name="Picture 1812539091"/>
+                    <pic:cNvPr id="1059594241" name="Picture 1059594241"/>
                     <pic:cNvPicPr/>
                   </pic:nvPicPr>
                   <pic:blipFill>
@@ -223,7 +269,7 @@
                   <pic:spPr>
                     <a:xfrm>
                       <a:off x="0" y="0"/>
-                      <a:ext cx="2425825" cy="4172164"/>
+                      <a:ext cx="5943600" cy="3992880"/>
                     </a:xfrm>
                     <a:prstGeom prst="rect">
                       <a:avLst/>
@@ -239,11 +285,12 @@
         <w:rPr>
           <w:noProof/>
         </w:rPr>
+        <w:lastRenderedPageBreak/>
         <w:drawing>
-          <wp:inline distT="0" distB="0" distL="0" distR="0" wp14:anchorId="6FD3C489" wp14:editId="31271F7D">
-            <wp:extent cx="2425825" cy="4172164"/>
-            <wp:effectExtent l="0" t="0" r="0" b="0"/>
-            <wp:docPr id="1713356563" name="Picture 6"/>
+          <wp:inline distT="0" distB="0" distL="0" distR="0" wp14:anchorId="7F74AC2D" wp14:editId="692705D7">
+            <wp:extent cx="5943600" cy="3992880"/>
+            <wp:effectExtent l="0" t="0" r="0" b="7620"/>
+            <wp:docPr id="792671567" name="Picture 21"/>
             <wp:cNvGraphicFramePr>
               <a:graphicFrameLocks xmlns:a="http://schemas.openxmlformats.org/drawingml/2006/main" noChangeAspect="1"/>
             </wp:cNvGraphicFramePr>
@@ -251,7 +298,7 @@
               <a:graphicData uri="http://schemas.openxmlformats.org/drawingml/2006/picture">
                 <pic:pic xmlns:pic="http://schemas.openxmlformats.org/drawingml/2006/picture">
                   <pic:nvPicPr>
-                    <pic:cNvPr id="1713356563" name="Picture 1713356563"/>
+                    <pic:cNvPr id="792671567" name="Picture 792671567"/>
                     <pic:cNvPicPr/>
                   </pic:nvPicPr>
                   <pic:blipFill>
@@ -269,7 +316,7 @@
                   <pic:spPr>
                     <a:xfrm>
                       <a:off x="0" y="0"/>
-                      <a:ext cx="2425825" cy="4172164"/>
+                      <a:ext cx="5943600" cy="3992880"/>
                     </a:xfrm>
                     <a:prstGeom prst="rect">
                       <a:avLst/>
@@ -285,12 +332,11 @@
         <w:rPr>
           <w:noProof/>
         </w:rPr>
-        <w:lastRenderedPageBreak/>
         <w:drawing>
-          <wp:inline distT="0" distB="0" distL="0" distR="0" wp14:anchorId="62A0B94A" wp14:editId="44EFD627">
-            <wp:extent cx="2425825" cy="4172164"/>
-            <wp:effectExtent l="0" t="0" r="0" b="0"/>
-            <wp:docPr id="910281533" name="Picture 7"/>
+          <wp:inline distT="0" distB="0" distL="0" distR="0" wp14:anchorId="6A9A3A4C" wp14:editId="47D6E824">
+            <wp:extent cx="5943600" cy="3992880"/>
+            <wp:effectExtent l="0" t="0" r="0" b="7620"/>
+            <wp:docPr id="693295320" name="Picture 22"/>
             <wp:cNvGraphicFramePr>
               <a:graphicFrameLocks xmlns:a="http://schemas.openxmlformats.org/drawingml/2006/main" noChangeAspect="1"/>
             </wp:cNvGraphicFramePr>
@@ -298,7 +344,54 @@
               <a:graphicData uri="http://schemas.openxmlformats.org/drawingml/2006/picture">
                 <pic:pic xmlns:pic="http://schemas.openxmlformats.org/drawingml/2006/picture">
                   <pic:nvPicPr>
-                    <pic:cNvPr id="910281533" name="Picture 910281533"/>
+                    <pic:cNvPr id="693295320" name="Picture 693295320"/>
+                    <pic:cNvPicPr/>
+                  </pic:nvPicPr>
+                  <pic:blipFill>
+                    <a:blip r:embed="rId9">
+                      <a:extLst>
+                        <a:ext uri="{28A0092B-C50C-407E-A947-70E740481C1C}">
+                          <a14:useLocalDpi xmlns:a14="http://schemas.microsoft.com/office/drawing/2010/main" val="0"/>
+                        </a:ext>
+                      </a:extLst>
+                    </a:blip>
+                    <a:stretch>
+                      <a:fillRect/>
+                    </a:stretch>
+                  </pic:blipFill>
+                  <pic:spPr>
+                    <a:xfrm>
+                      <a:off x="0" y="0"/>
+                      <a:ext cx="5943600" cy="3992880"/>
+                    </a:xfrm>
+                    <a:prstGeom prst="rect">
+                      <a:avLst/>
+                    </a:prstGeom>
+                  </pic:spPr>
+                </pic:pic>
+              </a:graphicData>
+            </a:graphic>
+          </wp:inline>
+        </w:drawing>
+      </w:r>
+      <w:r>
+        <w:rPr>
+          <w:noProof/>
+        </w:rPr>
+        <w:lastRenderedPageBreak/>
+        <w:drawing>
+          <wp:inline distT="0" distB="0" distL="0" distR="0" wp14:anchorId="0E84DC16" wp14:editId="5053482B">
+            <wp:extent cx="5943600" cy="3992880"/>
+            <wp:effectExtent l="0" t="0" r="0" b="7620"/>
+            <wp:docPr id="1495151707" name="Picture 23"/>
+            <wp:cNvGraphicFramePr>
+              <a:graphicFrameLocks xmlns:a="http://schemas.openxmlformats.org/drawingml/2006/main" noChangeAspect="1"/>
+            </wp:cNvGraphicFramePr>
+            <a:graphic xmlns:a="http://schemas.openxmlformats.org/drawingml/2006/main">
+              <a:graphicData uri="http://schemas.openxmlformats.org/drawingml/2006/picture">
+                <pic:pic xmlns:pic="http://schemas.openxmlformats.org/drawingml/2006/picture">
+                  <pic:nvPicPr>
+                    <pic:cNvPr id="1495151707" name="Picture 1495151707"/>
                     <pic:cNvPicPr/>
                   </pic:nvPicPr>
                   <pic:blipFill>
@@ -316,7 +409,7 @@
                   <pic:spPr>
                     <a:xfrm>
                       <a:off x="0" y="0"/>
-                      <a:ext cx="2425825" cy="4172164"/>
+                      <a:ext cx="5943600" cy="3992880"/>
                     </a:xfrm>
                     <a:prstGeom prst="rect">
                       <a:avLst/>
@@ -333,10 +426,10 @@
           <w:noProof/>
         </w:rPr>
         <w:drawing>
-          <wp:inline distT="0" distB="0" distL="0" distR="0" wp14:anchorId="6819F0F9" wp14:editId="3FF7648B">
-            <wp:extent cx="2425825" cy="4172164"/>
-            <wp:effectExtent l="0" t="0" r="0" b="0"/>
-            <wp:docPr id="1865647768" name="Picture 8"/>
+          <wp:inline distT="0" distB="0" distL="0" distR="0" wp14:anchorId="4B887B95" wp14:editId="17747D83">
+            <wp:extent cx="5943600" cy="3992880"/>
+            <wp:effectExtent l="0" t="0" r="0" b="7620"/>
+            <wp:docPr id="1011834033" name="Picture 24"/>
             <wp:cNvGraphicFramePr>
               <a:graphicFrameLocks xmlns:a="http://schemas.openxmlformats.org/drawingml/2006/main" noChangeAspect="1"/>
             </wp:cNvGraphicFramePr>
@@ -344,7 +437,7 @@
               <a:graphicData uri="http://schemas.openxmlformats.org/drawingml/2006/picture">
                 <pic:pic xmlns:pic="http://schemas.openxmlformats.org/drawingml/2006/picture">
                   <pic:nvPicPr>
-                    <pic:cNvPr id="1865647768" name="Picture 1865647768"/>
+                    <pic:cNvPr id="1011834033" name="Picture 1011834033"/>
                     <pic:cNvPicPr/>
                   </pic:nvPicPr>
                   <pic:blipFill>
@@ -362,7 +455,7 @@
                   <pic:spPr>
                     <a:xfrm>
                       <a:off x="0" y="0"/>
-                      <a:ext cx="2425825" cy="4172164"/>
+                      <a:ext cx="5943600" cy="3992880"/>
                     </a:xfrm>
                     <a:prstGeom prst="rect">
                       <a:avLst/>
@@ -380,10 +473,10 @@
         </w:rPr>
         <w:lastRenderedPageBreak/>
         <w:drawing>
-          <wp:inline distT="0" distB="0" distL="0" distR="0" wp14:anchorId="4BCC65BB" wp14:editId="10D90230">
-            <wp:extent cx="2425825" cy="4172164"/>
-            <wp:effectExtent l="0" t="0" r="0" b="0"/>
-            <wp:docPr id="650046326" name="Picture 9"/>
+          <wp:inline distT="0" distB="0" distL="0" distR="0" wp14:anchorId="246289F9" wp14:editId="2E4F51C9">
+            <wp:extent cx="5943600" cy="3992880"/>
+            <wp:effectExtent l="0" t="0" r="0" b="7620"/>
+            <wp:docPr id="1783777467" name="Picture 25"/>
             <wp:cNvGraphicFramePr>
               <a:graphicFrameLocks xmlns:a="http://schemas.openxmlformats.org/drawingml/2006/main" noChangeAspect="1"/>
             </wp:cNvGraphicFramePr>
@@ -391,7 +484,7 @@
               <a:graphicData uri="http://schemas.openxmlformats.org/drawingml/2006/picture">
                 <pic:pic xmlns:pic="http://schemas.openxmlformats.org/drawingml/2006/picture">
                   <pic:nvPicPr>
-                    <pic:cNvPr id="650046326" name="Picture 650046326"/>
+                    <pic:cNvPr id="1783777467" name="Picture 25"/>
                     <pic:cNvPicPr/>
                   </pic:nvPicPr>
                   <pic:blipFill>
@@ -409,7 +502,7 @@
                   <pic:spPr>
                     <a:xfrm>
                       <a:off x="0" y="0"/>
-                      <a:ext cx="2425825" cy="4172164"/>
+                      <a:ext cx="5943600" cy="3992880"/>
                     </a:xfrm>
                     <a:prstGeom prst="rect">
                       <a:avLst/>
@@ -421,15 +514,800 @@
           </wp:inline>
         </w:drawing>
       </w:r>
+    </w:p>
+    <w:p/>
+    <w:p>
+      <w:pPr>
+        <w:shd w:val="clear" w:color="auto" w:fill="FFFFFF"/>
+        <w:tabs>
+          <w:tab w:val="left" w:pos="916"/>
+          <w:tab w:val="left" w:pos="1832"/>
+          <w:tab w:val="left" w:pos="2748"/>
+          <w:tab w:val="left" w:pos="3664"/>
+          <w:tab w:val="left" w:pos="4580"/>
+          <w:tab w:val="left" w:pos="5496"/>
+          <w:tab w:val="left" w:pos="6412"/>
+          <w:tab w:val="left" w:pos="7328"/>
+          <w:tab w:val="left" w:pos="8244"/>
+          <w:tab w:val="left" w:pos="9160"/>
+          <w:tab w:val="left" w:pos="10076"/>
+          <w:tab w:val="left" w:pos="10992"/>
+          <w:tab w:val="left" w:pos="11908"/>
+          <w:tab w:val="left" w:pos="12824"/>
+          <w:tab w:val="left" w:pos="13740"/>
+          <w:tab w:val="left" w:pos="14656"/>
+        </w:tabs>
+        <w:wordWrap w:val="0"/>
+        <w:spacing w:after="0" w:line="240" w:lineRule="auto"/>
+        <w:rPr>
+          <w:rFonts w:ascii="Lucida Console" w:eastAsia="Times New Roman" w:hAnsi="Lucida Console" w:cs="Courier New"/>
+          <w:color w:val="0000FF"/>
+          <w:kern w:val="0"/>
+          <w:sz w:val="20"/>
+          <w:szCs w:val="20"/>
+          <w14:ligatures w14:val="none"/>
+        </w:rPr>
+      </w:pPr>
+      <w:r>
+        <w:rPr>
+          <w:rFonts w:ascii="Lucida Console" w:eastAsia="Times New Roman" w:hAnsi="Lucida Console" w:cs="Courier New"/>
+          <w:color w:val="0000FF"/>
+          <w:kern w:val="0"/>
+          <w:sz w:val="20"/>
+          <w:szCs w:val="20"/>
+          <w14:ligatures w14:val="none"/>
+        </w:rPr>
+        <w:t>&gt; cordata</w:t>
+      </w:r>
+    </w:p>
+    <w:p>
+      <w:pPr>
+        <w:shd w:val="clear" w:color="auto" w:fill="FFFFFF"/>
+        <w:tabs>
+          <w:tab w:val="left" w:pos="916"/>
+          <w:tab w:val="left" w:pos="1832"/>
+          <w:tab w:val="left" w:pos="2748"/>
+          <w:tab w:val="left" w:pos="3664"/>
+          <w:tab w:val="left" w:pos="4580"/>
+          <w:tab w:val="left" w:pos="5496"/>
+          <w:tab w:val="left" w:pos="6412"/>
+          <w:tab w:val="left" w:pos="7328"/>
+          <w:tab w:val="left" w:pos="8244"/>
+          <w:tab w:val="left" w:pos="9160"/>
+          <w:tab w:val="left" w:pos="10076"/>
+          <w:tab w:val="left" w:pos="10992"/>
+          <w:tab w:val="left" w:pos="11908"/>
+          <w:tab w:val="left" w:pos="12824"/>
+          <w:tab w:val="left" w:pos="13740"/>
+          <w:tab w:val="left" w:pos="14656"/>
+        </w:tabs>
+        <w:wordWrap w:val="0"/>
+        <w:spacing w:after="0" w:line="240" w:lineRule="auto"/>
+        <w:rPr>
+          <w:rFonts w:ascii="Lucida Console" w:eastAsia="Times New Roman" w:hAnsi="Lucida Console" w:cs="Courier New"/>
+          <w:color w:val="000000"/>
+          <w:kern w:val="0"/>
+          <w:sz w:val="20"/>
+          <w:szCs w:val="20"/>
+          <w:bdr w:val="none" w:sz="0" w:space="0" w:color="auto" w:frame="1"/>
+          <w14:ligatures w14:val="none"/>
+        </w:rPr>
+      </w:pPr>
+      <w:r>
+        <w:rPr>
+          <w:rFonts w:ascii="Lucida Console" w:eastAsia="Times New Roman" w:hAnsi="Lucida Console" w:cs="Courier New"/>
+          <w:color w:val="000000"/>
+          <w:kern w:val="0"/>
+          <w:sz w:val="20"/>
+          <w:szCs w:val="20"/>
+          <w:bdr w:val="none" w:sz="0" w:space="0" w:color="auto" w:frame="1"/>
+          <w14:ligatures w14:val="none"/>
+        </w:rPr>
+        <w:t xml:space="preserve">                           propM          ph       ppt.cm      tmeanC</w:t>
+      </w:r>
+    </w:p>
+    <w:p>
+      <w:pPr>
+        <w:shd w:val="clear" w:color="auto" w:fill="FFFFFF"/>
+        <w:tabs>
+          <w:tab w:val="left" w:pos="916"/>
+          <w:tab w:val="left" w:pos="1832"/>
+          <w:tab w:val="left" w:pos="2748"/>
+          <w:tab w:val="left" w:pos="3664"/>
+          <w:tab w:val="left" w:pos="4580"/>
+          <w:tab w:val="left" w:pos="5496"/>
+          <w:tab w:val="left" w:pos="6412"/>
+          <w:tab w:val="left" w:pos="7328"/>
+          <w:tab w:val="left" w:pos="8244"/>
+          <w:tab w:val="left" w:pos="9160"/>
+          <w:tab w:val="left" w:pos="10076"/>
+          <w:tab w:val="left" w:pos="10992"/>
+          <w:tab w:val="left" w:pos="11908"/>
+          <w:tab w:val="left" w:pos="12824"/>
+          <w:tab w:val="left" w:pos="13740"/>
+          <w:tab w:val="left" w:pos="14656"/>
+        </w:tabs>
+        <w:wordWrap w:val="0"/>
+        <w:spacing w:after="0" w:line="240" w:lineRule="auto"/>
+        <w:rPr>
+          <w:rFonts w:ascii="Lucida Console" w:eastAsia="Times New Roman" w:hAnsi="Lucida Console" w:cs="Courier New"/>
+          <w:color w:val="000000"/>
+          <w:kern w:val="0"/>
+          <w:sz w:val="20"/>
+          <w:szCs w:val="20"/>
+          <w:bdr w:val="none" w:sz="0" w:space="0" w:color="auto" w:frame="1"/>
+          <w14:ligatures w14:val="none"/>
+        </w:rPr>
+      </w:pPr>
+      <w:r>
+        <w:rPr>
+          <w:rFonts w:ascii="Lucida Console" w:eastAsia="Times New Roman" w:hAnsi="Lucida Console" w:cs="Courier New"/>
+          <w:color w:val="000000"/>
+          <w:kern w:val="0"/>
+          <w:sz w:val="20"/>
+          <w:szCs w:val="20"/>
+          <w:bdr w:val="none" w:sz="0" w:space="0" w:color="auto" w:frame="1"/>
+          <w14:ligatures w14:val="none"/>
+        </w:rPr>
+        <w:t>propM                1.000000000  0.08607281 -0.007366885 -0.07050430</w:t>
+      </w:r>
+    </w:p>
+    <w:p>
+      <w:pPr>
+        <w:shd w:val="clear" w:color="auto" w:fill="FFFFFF"/>
+        <w:tabs>
+          <w:tab w:val="left" w:pos="916"/>
+          <w:tab w:val="left" w:pos="1832"/>
+          <w:tab w:val="left" w:pos="2748"/>
+          <w:tab w:val="left" w:pos="3664"/>
+          <w:tab w:val="left" w:pos="4580"/>
+          <w:tab w:val="left" w:pos="5496"/>
+          <w:tab w:val="left" w:pos="6412"/>
+          <w:tab w:val="left" w:pos="7328"/>
+          <w:tab w:val="left" w:pos="8244"/>
+          <w:tab w:val="left" w:pos="9160"/>
+          <w:tab w:val="left" w:pos="10076"/>
+          <w:tab w:val="left" w:pos="10992"/>
+          <w:tab w:val="left" w:pos="11908"/>
+          <w:tab w:val="left" w:pos="12824"/>
+          <w:tab w:val="left" w:pos="13740"/>
+          <w:tab w:val="left" w:pos="14656"/>
+        </w:tabs>
+        <w:wordWrap w:val="0"/>
+        <w:spacing w:after="0" w:line="240" w:lineRule="auto"/>
+        <w:rPr>
+          <w:rFonts w:ascii="Lucida Console" w:eastAsia="Times New Roman" w:hAnsi="Lucida Console" w:cs="Courier New"/>
+          <w:color w:val="000000"/>
+          <w:kern w:val="0"/>
+          <w:sz w:val="20"/>
+          <w:szCs w:val="20"/>
+          <w:bdr w:val="none" w:sz="0" w:space="0" w:color="auto" w:frame="1"/>
+          <w14:ligatures w14:val="none"/>
+        </w:rPr>
+      </w:pPr>
+      <w:r>
+        <w:rPr>
+          <w:rFonts w:ascii="Lucida Console" w:eastAsia="Times New Roman" w:hAnsi="Lucida Console" w:cs="Courier New"/>
+          <w:color w:val="000000"/>
+          <w:kern w:val="0"/>
+          <w:sz w:val="20"/>
+          <w:szCs w:val="20"/>
+          <w:bdr w:val="none" w:sz="0" w:space="0" w:color="auto" w:frame="1"/>
+          <w14:ligatures w14:val="none"/>
+        </w:rPr>
+        <w:t>ph                   0.086072806  1.00000000 -0.269410734  0.29673331</w:t>
+      </w:r>
+    </w:p>
+    <w:p>
+      <w:pPr>
+        <w:shd w:val="clear" w:color="auto" w:fill="FFFFFF"/>
+        <w:tabs>
+          <w:tab w:val="left" w:pos="916"/>
+          <w:tab w:val="left" w:pos="1832"/>
+          <w:tab w:val="left" w:pos="2748"/>
+          <w:tab w:val="left" w:pos="3664"/>
+          <w:tab w:val="left" w:pos="4580"/>
+          <w:tab w:val="left" w:pos="5496"/>
+          <w:tab w:val="left" w:pos="6412"/>
+          <w:tab w:val="left" w:pos="7328"/>
+          <w:tab w:val="left" w:pos="8244"/>
+          <w:tab w:val="left" w:pos="9160"/>
+          <w:tab w:val="left" w:pos="10076"/>
+          <w:tab w:val="left" w:pos="10992"/>
+          <w:tab w:val="left" w:pos="11908"/>
+          <w:tab w:val="left" w:pos="12824"/>
+          <w:tab w:val="left" w:pos="13740"/>
+          <w:tab w:val="left" w:pos="14656"/>
+        </w:tabs>
+        <w:wordWrap w:val="0"/>
+        <w:spacing w:after="0" w:line="240" w:lineRule="auto"/>
+        <w:rPr>
+          <w:rFonts w:ascii="Lucida Console" w:eastAsia="Times New Roman" w:hAnsi="Lucida Console" w:cs="Courier New"/>
+          <w:color w:val="000000"/>
+          <w:kern w:val="0"/>
+          <w:sz w:val="20"/>
+          <w:szCs w:val="20"/>
+          <w:bdr w:val="none" w:sz="0" w:space="0" w:color="auto" w:frame="1"/>
+          <w14:ligatures w14:val="none"/>
+        </w:rPr>
+      </w:pPr>
+      <w:r>
+        <w:rPr>
+          <w:rFonts w:ascii="Lucida Console" w:eastAsia="Times New Roman" w:hAnsi="Lucida Console" w:cs="Courier New"/>
+          <w:color w:val="000000"/>
+          <w:kern w:val="0"/>
+          <w:sz w:val="20"/>
+          <w:szCs w:val="20"/>
+          <w:bdr w:val="none" w:sz="0" w:space="0" w:color="auto" w:frame="1"/>
+          <w14:ligatures w14:val="none"/>
+        </w:rPr>
+        <w:t>ppt.cm              -0.007366885 -0.26941073  1.000000000 -0.59675970</w:t>
+      </w:r>
+    </w:p>
+    <w:p>
+      <w:pPr>
+        <w:shd w:val="clear" w:color="auto" w:fill="FFFFFF"/>
+        <w:tabs>
+          <w:tab w:val="left" w:pos="916"/>
+          <w:tab w:val="left" w:pos="1832"/>
+          <w:tab w:val="left" w:pos="2748"/>
+          <w:tab w:val="left" w:pos="3664"/>
+          <w:tab w:val="left" w:pos="4580"/>
+          <w:tab w:val="left" w:pos="5496"/>
+          <w:tab w:val="left" w:pos="6412"/>
+          <w:tab w:val="left" w:pos="7328"/>
+          <w:tab w:val="left" w:pos="8244"/>
+          <w:tab w:val="left" w:pos="9160"/>
+          <w:tab w:val="left" w:pos="10076"/>
+          <w:tab w:val="left" w:pos="10992"/>
+          <w:tab w:val="left" w:pos="11908"/>
+          <w:tab w:val="left" w:pos="12824"/>
+          <w:tab w:val="left" w:pos="13740"/>
+          <w:tab w:val="left" w:pos="14656"/>
+        </w:tabs>
+        <w:wordWrap w:val="0"/>
+        <w:spacing w:after="0" w:line="240" w:lineRule="auto"/>
+        <w:rPr>
+          <w:rFonts w:ascii="Lucida Console" w:eastAsia="Times New Roman" w:hAnsi="Lucida Console" w:cs="Courier New"/>
+          <w:color w:val="000000"/>
+          <w:kern w:val="0"/>
+          <w:sz w:val="20"/>
+          <w:szCs w:val="20"/>
+          <w:bdr w:val="none" w:sz="0" w:space="0" w:color="auto" w:frame="1"/>
+          <w14:ligatures w14:val="none"/>
+        </w:rPr>
+      </w:pPr>
+      <w:r>
+        <w:rPr>
+          <w:rFonts w:ascii="Lucida Console" w:eastAsia="Times New Roman" w:hAnsi="Lucida Console" w:cs="Courier New"/>
+          <w:color w:val="000000"/>
+          <w:kern w:val="0"/>
+          <w:sz w:val="20"/>
+          <w:szCs w:val="20"/>
+          <w:bdr w:val="none" w:sz="0" w:space="0" w:color="auto" w:frame="1"/>
+          <w14:ligatures w14:val="none"/>
+        </w:rPr>
+        <w:t>tmeanC              -0.070504303  0.29673331 -0.596759699  1.00000000</w:t>
+      </w:r>
+    </w:p>
+    <w:p>
+      <w:pPr>
+        <w:shd w:val="clear" w:color="auto" w:fill="FFFFFF"/>
+        <w:tabs>
+          <w:tab w:val="left" w:pos="916"/>
+          <w:tab w:val="left" w:pos="1832"/>
+          <w:tab w:val="left" w:pos="2748"/>
+          <w:tab w:val="left" w:pos="3664"/>
+          <w:tab w:val="left" w:pos="4580"/>
+          <w:tab w:val="left" w:pos="5496"/>
+          <w:tab w:val="left" w:pos="6412"/>
+          <w:tab w:val="left" w:pos="7328"/>
+          <w:tab w:val="left" w:pos="8244"/>
+          <w:tab w:val="left" w:pos="9160"/>
+          <w:tab w:val="left" w:pos="10076"/>
+          <w:tab w:val="left" w:pos="10992"/>
+          <w:tab w:val="left" w:pos="11908"/>
+          <w:tab w:val="left" w:pos="12824"/>
+          <w:tab w:val="left" w:pos="13740"/>
+          <w:tab w:val="left" w:pos="14656"/>
+        </w:tabs>
+        <w:wordWrap w:val="0"/>
+        <w:spacing w:after="0" w:line="240" w:lineRule="auto"/>
+        <w:rPr>
+          <w:rFonts w:ascii="Lucida Console" w:eastAsia="Times New Roman" w:hAnsi="Lucida Console" w:cs="Courier New"/>
+          <w:color w:val="000000"/>
+          <w:kern w:val="0"/>
+          <w:sz w:val="20"/>
+          <w:szCs w:val="20"/>
+          <w:bdr w:val="none" w:sz="0" w:space="0" w:color="auto" w:frame="1"/>
+          <w14:ligatures w14:val="none"/>
+        </w:rPr>
+      </w:pPr>
+      <w:r>
+        <w:rPr>
+          <w:rFonts w:ascii="Lucida Console" w:eastAsia="Times New Roman" w:hAnsi="Lucida Console" w:cs="Courier New"/>
+          <w:color w:val="000000"/>
+          <w:kern w:val="0"/>
+          <w:sz w:val="20"/>
+          <w:szCs w:val="20"/>
+          <w:bdr w:val="none" w:sz="0" w:space="0" w:color="auto" w:frame="1"/>
+          <w14:ligatures w14:val="none"/>
+        </w:rPr>
+        <w:t>aggregate_stability  0.008326414 -0.28668284  0.478150191 -0.48201940</w:t>
+      </w:r>
+    </w:p>
+    <w:p>
+      <w:pPr>
+        <w:shd w:val="clear" w:color="auto" w:fill="FFFFFF"/>
+        <w:tabs>
+          <w:tab w:val="left" w:pos="916"/>
+          <w:tab w:val="left" w:pos="1832"/>
+          <w:tab w:val="left" w:pos="2748"/>
+          <w:tab w:val="left" w:pos="3664"/>
+          <w:tab w:val="left" w:pos="4580"/>
+          <w:tab w:val="left" w:pos="5496"/>
+          <w:tab w:val="left" w:pos="6412"/>
+          <w:tab w:val="left" w:pos="7328"/>
+          <w:tab w:val="left" w:pos="8244"/>
+          <w:tab w:val="left" w:pos="9160"/>
+          <w:tab w:val="left" w:pos="10076"/>
+          <w:tab w:val="left" w:pos="10992"/>
+          <w:tab w:val="left" w:pos="11908"/>
+          <w:tab w:val="left" w:pos="12824"/>
+          <w:tab w:val="left" w:pos="13740"/>
+          <w:tab w:val="left" w:pos="14656"/>
+        </w:tabs>
+        <w:wordWrap w:val="0"/>
+        <w:spacing w:after="0" w:line="240" w:lineRule="auto"/>
+        <w:rPr>
+          <w:rFonts w:ascii="Lucida Console" w:eastAsia="Times New Roman" w:hAnsi="Lucida Console" w:cs="Courier New"/>
+          <w:color w:val="000000"/>
+          <w:kern w:val="0"/>
+          <w:sz w:val="20"/>
+          <w:szCs w:val="20"/>
+          <w:bdr w:val="none" w:sz="0" w:space="0" w:color="auto" w:frame="1"/>
+          <w14:ligatures w14:val="none"/>
+        </w:rPr>
+      </w:pPr>
+      <w:r>
+        <w:rPr>
+          <w:rFonts w:ascii="Lucida Console" w:eastAsia="Times New Roman" w:hAnsi="Lucida Console" w:cs="Courier New"/>
+          <w:color w:val="000000"/>
+          <w:kern w:val="0"/>
+          <w:sz w:val="20"/>
+          <w:szCs w:val="20"/>
+          <w:bdr w:val="none" w:sz="0" w:space="0" w:color="auto" w:frame="1"/>
+          <w14:ligatures w14:val="none"/>
+        </w:rPr>
+        <w:t>soil_texture_clay   -0.098847663  0.20915982 -0.384000148  0.30338797</w:t>
+      </w:r>
+    </w:p>
+    <w:p>
+      <w:pPr>
+        <w:shd w:val="clear" w:color="auto" w:fill="FFFFFF"/>
+        <w:tabs>
+          <w:tab w:val="left" w:pos="916"/>
+          <w:tab w:val="left" w:pos="1832"/>
+          <w:tab w:val="left" w:pos="2748"/>
+          <w:tab w:val="left" w:pos="3664"/>
+          <w:tab w:val="left" w:pos="4580"/>
+          <w:tab w:val="left" w:pos="5496"/>
+          <w:tab w:val="left" w:pos="6412"/>
+          <w:tab w:val="left" w:pos="7328"/>
+          <w:tab w:val="left" w:pos="8244"/>
+          <w:tab w:val="left" w:pos="9160"/>
+          <w:tab w:val="left" w:pos="10076"/>
+          <w:tab w:val="left" w:pos="10992"/>
+          <w:tab w:val="left" w:pos="11908"/>
+          <w:tab w:val="left" w:pos="12824"/>
+          <w:tab w:val="left" w:pos="13740"/>
+          <w:tab w:val="left" w:pos="14656"/>
+        </w:tabs>
+        <w:wordWrap w:val="0"/>
+        <w:spacing w:after="0" w:line="240" w:lineRule="auto"/>
+        <w:rPr>
+          <w:rFonts w:ascii="Lucida Console" w:eastAsia="Times New Roman" w:hAnsi="Lucida Console" w:cs="Courier New"/>
+          <w:color w:val="000000"/>
+          <w:kern w:val="0"/>
+          <w:sz w:val="20"/>
+          <w:szCs w:val="20"/>
+          <w:bdr w:val="none" w:sz="0" w:space="0" w:color="auto" w:frame="1"/>
+          <w14:ligatures w14:val="none"/>
+        </w:rPr>
+      </w:pPr>
+      <w:r>
+        <w:rPr>
+          <w:rFonts w:ascii="Lucida Console" w:eastAsia="Times New Roman" w:hAnsi="Lucida Console" w:cs="Courier New"/>
+          <w:color w:val="000000"/>
+          <w:kern w:val="0"/>
+          <w:sz w:val="20"/>
+          <w:szCs w:val="20"/>
+          <w:bdr w:val="none" w:sz="0" w:space="0" w:color="auto" w:frame="1"/>
+          <w14:ligatures w14:val="none"/>
+        </w:rPr>
+        <w:t>active_carbon       -0.069070403  0.26576349 -0.052193611 -0.07188615</w:t>
+      </w:r>
+    </w:p>
+    <w:p>
+      <w:pPr>
+        <w:shd w:val="clear" w:color="auto" w:fill="FFFFFF"/>
+        <w:tabs>
+          <w:tab w:val="left" w:pos="916"/>
+          <w:tab w:val="left" w:pos="1832"/>
+          <w:tab w:val="left" w:pos="2748"/>
+          <w:tab w:val="left" w:pos="3664"/>
+          <w:tab w:val="left" w:pos="4580"/>
+          <w:tab w:val="left" w:pos="5496"/>
+          <w:tab w:val="left" w:pos="6412"/>
+          <w:tab w:val="left" w:pos="7328"/>
+          <w:tab w:val="left" w:pos="8244"/>
+          <w:tab w:val="left" w:pos="9160"/>
+          <w:tab w:val="left" w:pos="10076"/>
+          <w:tab w:val="left" w:pos="10992"/>
+          <w:tab w:val="left" w:pos="11908"/>
+          <w:tab w:val="left" w:pos="12824"/>
+          <w:tab w:val="left" w:pos="13740"/>
+          <w:tab w:val="left" w:pos="14656"/>
+        </w:tabs>
+        <w:wordWrap w:val="0"/>
+        <w:spacing w:after="0" w:line="240" w:lineRule="auto"/>
+        <w:rPr>
+          <w:rFonts w:ascii="Lucida Console" w:eastAsia="Times New Roman" w:hAnsi="Lucida Console" w:cs="Courier New"/>
+          <w:color w:val="000000"/>
+          <w:kern w:val="0"/>
+          <w:sz w:val="20"/>
+          <w:szCs w:val="20"/>
+          <w:bdr w:val="none" w:sz="0" w:space="0" w:color="auto" w:frame="1"/>
+          <w14:ligatures w14:val="none"/>
+        </w:rPr>
+      </w:pPr>
+      <w:r>
+        <w:rPr>
+          <w:rFonts w:ascii="Lucida Console" w:eastAsia="Times New Roman" w:hAnsi="Lucida Console" w:cs="Courier New"/>
+          <w:color w:val="000000"/>
+          <w:kern w:val="0"/>
+          <w:sz w:val="20"/>
+          <w:szCs w:val="20"/>
+          <w:bdr w:val="none" w:sz="0" w:space="0" w:color="auto" w:frame="1"/>
+          <w14:ligatures w14:val="none"/>
+        </w:rPr>
+        <w:t xml:space="preserve">                    aggregate_stability soil_texture_clay active_carbon</w:t>
+      </w:r>
+    </w:p>
+    <w:p>
+      <w:pPr>
+        <w:shd w:val="clear" w:color="auto" w:fill="FFFFFF"/>
+        <w:tabs>
+          <w:tab w:val="left" w:pos="916"/>
+          <w:tab w:val="left" w:pos="1832"/>
+          <w:tab w:val="left" w:pos="2748"/>
+          <w:tab w:val="left" w:pos="3664"/>
+          <w:tab w:val="left" w:pos="4580"/>
+          <w:tab w:val="left" w:pos="5496"/>
+          <w:tab w:val="left" w:pos="6412"/>
+          <w:tab w:val="left" w:pos="7328"/>
+          <w:tab w:val="left" w:pos="8244"/>
+          <w:tab w:val="left" w:pos="9160"/>
+          <w:tab w:val="left" w:pos="10076"/>
+          <w:tab w:val="left" w:pos="10992"/>
+          <w:tab w:val="left" w:pos="11908"/>
+          <w:tab w:val="left" w:pos="12824"/>
+          <w:tab w:val="left" w:pos="13740"/>
+          <w:tab w:val="left" w:pos="14656"/>
+        </w:tabs>
+        <w:wordWrap w:val="0"/>
+        <w:spacing w:after="0" w:line="240" w:lineRule="auto"/>
+        <w:rPr>
+          <w:rFonts w:ascii="Lucida Console" w:eastAsia="Times New Roman" w:hAnsi="Lucida Console" w:cs="Courier New"/>
+          <w:color w:val="000000"/>
+          <w:kern w:val="0"/>
+          <w:sz w:val="20"/>
+          <w:szCs w:val="20"/>
+          <w:bdr w:val="none" w:sz="0" w:space="0" w:color="auto" w:frame="1"/>
+          <w14:ligatures w14:val="none"/>
+        </w:rPr>
+      </w:pPr>
+      <w:r>
+        <w:rPr>
+          <w:rFonts w:ascii="Lucida Console" w:eastAsia="Times New Roman" w:hAnsi="Lucida Console" w:cs="Courier New"/>
+          <w:color w:val="000000"/>
+          <w:kern w:val="0"/>
+          <w:sz w:val="20"/>
+          <w:szCs w:val="20"/>
+          <w:bdr w:val="none" w:sz="0" w:space="0" w:color="auto" w:frame="1"/>
+          <w14:ligatures w14:val="none"/>
+        </w:rPr>
+        <w:t>propM                       0.008326414       -0.09884766   -0.06907040</w:t>
+      </w:r>
+    </w:p>
+    <w:p>
+      <w:pPr>
+        <w:shd w:val="clear" w:color="auto" w:fill="FFFFFF"/>
+        <w:tabs>
+          <w:tab w:val="left" w:pos="916"/>
+          <w:tab w:val="left" w:pos="1832"/>
+          <w:tab w:val="left" w:pos="2748"/>
+          <w:tab w:val="left" w:pos="3664"/>
+          <w:tab w:val="left" w:pos="4580"/>
+          <w:tab w:val="left" w:pos="5496"/>
+          <w:tab w:val="left" w:pos="6412"/>
+          <w:tab w:val="left" w:pos="7328"/>
+          <w:tab w:val="left" w:pos="8244"/>
+          <w:tab w:val="left" w:pos="9160"/>
+          <w:tab w:val="left" w:pos="10076"/>
+          <w:tab w:val="left" w:pos="10992"/>
+          <w:tab w:val="left" w:pos="11908"/>
+          <w:tab w:val="left" w:pos="12824"/>
+          <w:tab w:val="left" w:pos="13740"/>
+          <w:tab w:val="left" w:pos="14656"/>
+        </w:tabs>
+        <w:wordWrap w:val="0"/>
+        <w:spacing w:after="0" w:line="240" w:lineRule="auto"/>
+        <w:rPr>
+          <w:rFonts w:ascii="Lucida Console" w:eastAsia="Times New Roman" w:hAnsi="Lucida Console" w:cs="Courier New"/>
+          <w:color w:val="000000"/>
+          <w:kern w:val="0"/>
+          <w:sz w:val="20"/>
+          <w:szCs w:val="20"/>
+          <w:bdr w:val="none" w:sz="0" w:space="0" w:color="auto" w:frame="1"/>
+          <w14:ligatures w14:val="none"/>
+        </w:rPr>
+      </w:pPr>
+      <w:r>
+        <w:rPr>
+          <w:rFonts w:ascii="Lucida Console" w:eastAsia="Times New Roman" w:hAnsi="Lucida Console" w:cs="Courier New"/>
+          <w:color w:val="000000"/>
+          <w:kern w:val="0"/>
+          <w:sz w:val="20"/>
+          <w:szCs w:val="20"/>
+          <w:bdr w:val="none" w:sz="0" w:space="0" w:color="auto" w:frame="1"/>
+          <w14:ligatures w14:val="none"/>
+        </w:rPr>
+        <w:t>ph                         -0.286682844        0.20915982    0.26576349</w:t>
+      </w:r>
+    </w:p>
+    <w:p>
+      <w:pPr>
+        <w:shd w:val="clear" w:color="auto" w:fill="FFFFFF"/>
+        <w:tabs>
+          <w:tab w:val="left" w:pos="916"/>
+          <w:tab w:val="left" w:pos="1832"/>
+          <w:tab w:val="left" w:pos="2748"/>
+          <w:tab w:val="left" w:pos="3664"/>
+          <w:tab w:val="left" w:pos="4580"/>
+          <w:tab w:val="left" w:pos="5496"/>
+          <w:tab w:val="left" w:pos="6412"/>
+          <w:tab w:val="left" w:pos="7328"/>
+          <w:tab w:val="left" w:pos="8244"/>
+          <w:tab w:val="left" w:pos="9160"/>
+          <w:tab w:val="left" w:pos="10076"/>
+          <w:tab w:val="left" w:pos="10992"/>
+          <w:tab w:val="left" w:pos="11908"/>
+          <w:tab w:val="left" w:pos="12824"/>
+          <w:tab w:val="left" w:pos="13740"/>
+          <w:tab w:val="left" w:pos="14656"/>
+        </w:tabs>
+        <w:wordWrap w:val="0"/>
+        <w:spacing w:after="0" w:line="240" w:lineRule="auto"/>
+        <w:rPr>
+          <w:rFonts w:ascii="Lucida Console" w:eastAsia="Times New Roman" w:hAnsi="Lucida Console" w:cs="Courier New"/>
+          <w:color w:val="000000"/>
+          <w:kern w:val="0"/>
+          <w:sz w:val="20"/>
+          <w:szCs w:val="20"/>
+          <w:bdr w:val="none" w:sz="0" w:space="0" w:color="auto" w:frame="1"/>
+          <w14:ligatures w14:val="none"/>
+        </w:rPr>
+      </w:pPr>
+      <w:r>
+        <w:rPr>
+          <w:rFonts w:ascii="Lucida Console" w:eastAsia="Times New Roman" w:hAnsi="Lucida Console" w:cs="Courier New"/>
+          <w:color w:val="000000"/>
+          <w:kern w:val="0"/>
+          <w:sz w:val="20"/>
+          <w:szCs w:val="20"/>
+          <w:bdr w:val="none" w:sz="0" w:space="0" w:color="auto" w:frame="1"/>
+          <w14:ligatures w14:val="none"/>
+        </w:rPr>
+        <w:t>ppt.cm                      0.478150191       -0.38400015   -0.05219361</w:t>
+      </w:r>
+    </w:p>
+    <w:p>
+      <w:pPr>
+        <w:shd w:val="clear" w:color="auto" w:fill="FFFFFF"/>
+        <w:tabs>
+          <w:tab w:val="left" w:pos="916"/>
+          <w:tab w:val="left" w:pos="1832"/>
+          <w:tab w:val="left" w:pos="2748"/>
+          <w:tab w:val="left" w:pos="3664"/>
+          <w:tab w:val="left" w:pos="4580"/>
+          <w:tab w:val="left" w:pos="5496"/>
+          <w:tab w:val="left" w:pos="6412"/>
+          <w:tab w:val="left" w:pos="7328"/>
+          <w:tab w:val="left" w:pos="8244"/>
+          <w:tab w:val="left" w:pos="9160"/>
+          <w:tab w:val="left" w:pos="10076"/>
+          <w:tab w:val="left" w:pos="10992"/>
+          <w:tab w:val="left" w:pos="11908"/>
+          <w:tab w:val="left" w:pos="12824"/>
+          <w:tab w:val="left" w:pos="13740"/>
+          <w:tab w:val="left" w:pos="14656"/>
+        </w:tabs>
+        <w:wordWrap w:val="0"/>
+        <w:spacing w:after="0" w:line="240" w:lineRule="auto"/>
+        <w:rPr>
+          <w:rFonts w:ascii="Lucida Console" w:eastAsia="Times New Roman" w:hAnsi="Lucida Console" w:cs="Courier New"/>
+          <w:color w:val="000000"/>
+          <w:kern w:val="0"/>
+          <w:sz w:val="20"/>
+          <w:szCs w:val="20"/>
+          <w:bdr w:val="none" w:sz="0" w:space="0" w:color="auto" w:frame="1"/>
+          <w14:ligatures w14:val="none"/>
+        </w:rPr>
+      </w:pPr>
+      <w:r>
+        <w:rPr>
+          <w:rFonts w:ascii="Lucida Console" w:eastAsia="Times New Roman" w:hAnsi="Lucida Console" w:cs="Courier New"/>
+          <w:color w:val="000000"/>
+          <w:kern w:val="0"/>
+          <w:sz w:val="20"/>
+          <w:szCs w:val="20"/>
+          <w:bdr w:val="none" w:sz="0" w:space="0" w:color="auto" w:frame="1"/>
+          <w14:ligatures w14:val="none"/>
+        </w:rPr>
+        <w:t>tmeanC                     -0.482019400        0.30338797   -0.07188615</w:t>
+      </w:r>
+    </w:p>
+    <w:p>
+      <w:pPr>
+        <w:shd w:val="clear" w:color="auto" w:fill="FFFFFF"/>
+        <w:tabs>
+          <w:tab w:val="left" w:pos="916"/>
+          <w:tab w:val="left" w:pos="1832"/>
+          <w:tab w:val="left" w:pos="2748"/>
+          <w:tab w:val="left" w:pos="3664"/>
+          <w:tab w:val="left" w:pos="4580"/>
+          <w:tab w:val="left" w:pos="5496"/>
+          <w:tab w:val="left" w:pos="6412"/>
+          <w:tab w:val="left" w:pos="7328"/>
+          <w:tab w:val="left" w:pos="8244"/>
+          <w:tab w:val="left" w:pos="9160"/>
+          <w:tab w:val="left" w:pos="10076"/>
+          <w:tab w:val="left" w:pos="10992"/>
+          <w:tab w:val="left" w:pos="11908"/>
+          <w:tab w:val="left" w:pos="12824"/>
+          <w:tab w:val="left" w:pos="13740"/>
+          <w:tab w:val="left" w:pos="14656"/>
+        </w:tabs>
+        <w:wordWrap w:val="0"/>
+        <w:spacing w:after="0" w:line="240" w:lineRule="auto"/>
+        <w:rPr>
+          <w:rFonts w:ascii="Lucida Console" w:eastAsia="Times New Roman" w:hAnsi="Lucida Console" w:cs="Courier New"/>
+          <w:color w:val="000000"/>
+          <w:kern w:val="0"/>
+          <w:sz w:val="20"/>
+          <w:szCs w:val="20"/>
+          <w:bdr w:val="none" w:sz="0" w:space="0" w:color="auto" w:frame="1"/>
+          <w14:ligatures w14:val="none"/>
+        </w:rPr>
+      </w:pPr>
+      <w:r>
+        <w:rPr>
+          <w:rFonts w:ascii="Lucida Console" w:eastAsia="Times New Roman" w:hAnsi="Lucida Console" w:cs="Courier New"/>
+          <w:color w:val="000000"/>
+          <w:kern w:val="0"/>
+          <w:sz w:val="20"/>
+          <w:szCs w:val="20"/>
+          <w:bdr w:val="none" w:sz="0" w:space="0" w:color="auto" w:frame="1"/>
+          <w14:ligatures w14:val="none"/>
+        </w:rPr>
+        <w:t>aggregate_stability         1.000000000       -0.13085814    0.19375481</w:t>
+      </w:r>
+    </w:p>
+    <w:p>
+      <w:pPr>
+        <w:shd w:val="clear" w:color="auto" w:fill="FFFFFF"/>
+        <w:tabs>
+          <w:tab w:val="left" w:pos="916"/>
+          <w:tab w:val="left" w:pos="1832"/>
+          <w:tab w:val="left" w:pos="2748"/>
+          <w:tab w:val="left" w:pos="3664"/>
+          <w:tab w:val="left" w:pos="4580"/>
+          <w:tab w:val="left" w:pos="5496"/>
+          <w:tab w:val="left" w:pos="6412"/>
+          <w:tab w:val="left" w:pos="7328"/>
+          <w:tab w:val="left" w:pos="8244"/>
+          <w:tab w:val="left" w:pos="9160"/>
+          <w:tab w:val="left" w:pos="10076"/>
+          <w:tab w:val="left" w:pos="10992"/>
+          <w:tab w:val="left" w:pos="11908"/>
+          <w:tab w:val="left" w:pos="12824"/>
+          <w:tab w:val="left" w:pos="13740"/>
+          <w:tab w:val="left" w:pos="14656"/>
+        </w:tabs>
+        <w:wordWrap w:val="0"/>
+        <w:spacing w:after="0" w:line="240" w:lineRule="auto"/>
+        <w:rPr>
+          <w:rFonts w:ascii="Lucida Console" w:eastAsia="Times New Roman" w:hAnsi="Lucida Console" w:cs="Courier New"/>
+          <w:color w:val="000000"/>
+          <w:kern w:val="0"/>
+          <w:sz w:val="20"/>
+          <w:szCs w:val="20"/>
+          <w:bdr w:val="none" w:sz="0" w:space="0" w:color="auto" w:frame="1"/>
+          <w14:ligatures w14:val="none"/>
+        </w:rPr>
+      </w:pPr>
+      <w:r>
+        <w:rPr>
+          <w:rFonts w:ascii="Lucida Console" w:eastAsia="Times New Roman" w:hAnsi="Lucida Console" w:cs="Courier New"/>
+          <w:color w:val="000000"/>
+          <w:kern w:val="0"/>
+          <w:sz w:val="20"/>
+          <w:szCs w:val="20"/>
+          <w:bdr w:val="none" w:sz="0" w:space="0" w:color="auto" w:frame="1"/>
+          <w14:ligatures w14:val="none"/>
+        </w:rPr>
+        <w:t>soil_texture_clay          -0.130858143        1.00000000    0.35310211</w:t>
+      </w:r>
+    </w:p>
+    <w:p>
+      <w:pPr>
+        <w:shd w:val="clear" w:color="auto" w:fill="FFFFFF"/>
+        <w:tabs>
+          <w:tab w:val="left" w:pos="916"/>
+          <w:tab w:val="left" w:pos="1832"/>
+          <w:tab w:val="left" w:pos="2748"/>
+          <w:tab w:val="left" w:pos="3664"/>
+          <w:tab w:val="left" w:pos="4580"/>
+          <w:tab w:val="left" w:pos="5496"/>
+          <w:tab w:val="left" w:pos="6412"/>
+          <w:tab w:val="left" w:pos="7328"/>
+          <w:tab w:val="left" w:pos="8244"/>
+          <w:tab w:val="left" w:pos="9160"/>
+          <w:tab w:val="left" w:pos="10076"/>
+          <w:tab w:val="left" w:pos="10992"/>
+          <w:tab w:val="left" w:pos="11908"/>
+          <w:tab w:val="left" w:pos="12824"/>
+          <w:tab w:val="left" w:pos="13740"/>
+          <w:tab w:val="left" w:pos="14656"/>
+        </w:tabs>
+        <w:wordWrap w:val="0"/>
+        <w:spacing w:after="0" w:line="240" w:lineRule="auto"/>
+        <w:rPr>
+          <w:rFonts w:ascii="Lucida Console" w:eastAsia="Times New Roman" w:hAnsi="Lucida Console" w:cs="Courier New"/>
+          <w:color w:val="000000"/>
+          <w:kern w:val="0"/>
+          <w:sz w:val="20"/>
+          <w:szCs w:val="20"/>
+          <w14:ligatures w14:val="none"/>
+        </w:rPr>
+      </w:pPr>
+      <w:r>
+        <w:rPr>
+          <w:rFonts w:ascii="Lucida Console" w:eastAsia="Times New Roman" w:hAnsi="Lucida Console" w:cs="Courier New"/>
+          <w:color w:val="000000"/>
+          <w:kern w:val="0"/>
+          <w:sz w:val="20"/>
+          <w:szCs w:val="20"/>
+          <w:bdr w:val="none" w:sz="0" w:space="0" w:color="auto" w:frame="1"/>
+          <w14:ligatures w14:val="none"/>
+        </w:rPr>
+        <w:t>active_carbon               0.193754808        0.35310211    1.00000000</w:t>
+      </w:r>
+    </w:p>
+    <w:p/>
+    <w:p/>
+    <w:p>
       <w:r>
         <w:rPr>
           <w:noProof/>
         </w:rPr>
+        <w:lastRenderedPageBreak/>
         <w:drawing>
-          <wp:inline distT="0" distB="0" distL="0" distR="0" wp14:anchorId="40DC254D" wp14:editId="7035AF2C">
-            <wp:extent cx="2425825" cy="4172164"/>
+          <wp:inline distT="0" distB="0" distL="0" distR="0" wp14:anchorId="3E9A04BE" wp14:editId="0EAFB9B3">
+            <wp:extent cx="5162815" cy="4172164"/>
             <wp:effectExtent l="0" t="0" r="0" b="0"/>
-            <wp:docPr id="1834943118" name="Picture 10"/>
+            <wp:docPr id="1288603688" name="Picture 26" descr="A diagram of a graph&#10;&#10;Description automatically generated with medium confidence"/>
             <wp:cNvGraphicFramePr>
               <a:graphicFrameLocks xmlns:a="http://schemas.openxmlformats.org/drawingml/2006/main" noChangeAspect="1"/>
             </wp:cNvGraphicFramePr>
@@ -437,7 +1315,7 @@
               <a:graphicData uri="http://schemas.openxmlformats.org/drawingml/2006/picture">
                 <pic:pic xmlns:pic="http://schemas.openxmlformats.org/drawingml/2006/picture">
                   <pic:nvPicPr>
-                    <pic:cNvPr id="1834943118" name="Picture 1834943118"/>
+                    <pic:cNvPr id="1288603688" name="Picture 26" descr="A diagram of a graph&#10;&#10;Description automatically generated with medium confidence"/>
                     <pic:cNvPicPr/>
                   </pic:nvPicPr>
                   <pic:blipFill>
@@ -455,7 +1333,7 @@
                   <pic:spPr>
                     <a:xfrm>
                       <a:off x="0" y="0"/>
-                      <a:ext cx="2425825" cy="4172164"/>
+                      <a:ext cx="5162815" cy="4172164"/>
                     </a:xfrm>
                     <a:prstGeom prst="rect">
                       <a:avLst/>
@@ -467,145 +1345,11 @@
           </wp:inline>
         </w:drawing>
       </w:r>
-      <w:r>
-        <w:rPr>
-          <w:noProof/>
-        </w:rPr>
-        <w:lastRenderedPageBreak/>
-        <w:drawing>
-          <wp:inline distT="0" distB="0" distL="0" distR="0" wp14:anchorId="1F48F8DC" wp14:editId="568E0C9D">
-            <wp:extent cx="2425825" cy="4172164"/>
-            <wp:effectExtent l="0" t="0" r="0" b="0"/>
-            <wp:docPr id="501413115" name="Picture 11"/>
-            <wp:cNvGraphicFramePr>
-              <a:graphicFrameLocks xmlns:a="http://schemas.openxmlformats.org/drawingml/2006/main" noChangeAspect="1"/>
-            </wp:cNvGraphicFramePr>
-            <a:graphic xmlns:a="http://schemas.openxmlformats.org/drawingml/2006/main">
-              <a:graphicData uri="http://schemas.openxmlformats.org/drawingml/2006/picture">
-                <pic:pic xmlns:pic="http://schemas.openxmlformats.org/drawingml/2006/picture">
-                  <pic:nvPicPr>
-                    <pic:cNvPr id="501413115" name="Picture 501413115"/>
-                    <pic:cNvPicPr/>
-                  </pic:nvPicPr>
-                  <pic:blipFill>
-                    <a:blip r:embed="rId14">
-                      <a:extLst>
-                        <a:ext uri="{28A0092B-C50C-407E-A947-70E740481C1C}">
-                          <a14:useLocalDpi xmlns:a14="http://schemas.microsoft.com/office/drawing/2010/main" val="0"/>
-                        </a:ext>
-                      </a:extLst>
-                    </a:blip>
-                    <a:stretch>
-                      <a:fillRect/>
-                    </a:stretch>
-                  </pic:blipFill>
-                  <pic:spPr>
-                    <a:xfrm>
-                      <a:off x="0" y="0"/>
-                      <a:ext cx="2425825" cy="4172164"/>
-                    </a:xfrm>
-                    <a:prstGeom prst="rect">
-                      <a:avLst/>
-                    </a:prstGeom>
-                  </pic:spPr>
-                </pic:pic>
-              </a:graphicData>
-            </a:graphic>
-          </wp:inline>
-        </w:drawing>
-      </w:r>
-      <w:r>
-        <w:rPr>
-          <w:noProof/>
-        </w:rPr>
-        <w:drawing>
-          <wp:inline distT="0" distB="0" distL="0" distR="0" wp14:anchorId="2FCEC847" wp14:editId="2286D6F4">
-            <wp:extent cx="2425825" cy="4172164"/>
-            <wp:effectExtent l="0" t="0" r="0" b="0"/>
-            <wp:docPr id="982074181" name="Picture 12"/>
-            <wp:cNvGraphicFramePr>
-              <a:graphicFrameLocks xmlns:a="http://schemas.openxmlformats.org/drawingml/2006/main" noChangeAspect="1"/>
-            </wp:cNvGraphicFramePr>
-            <a:graphic xmlns:a="http://schemas.openxmlformats.org/drawingml/2006/main">
-              <a:graphicData uri="http://schemas.openxmlformats.org/drawingml/2006/picture">
-                <pic:pic xmlns:pic="http://schemas.openxmlformats.org/drawingml/2006/picture">
-                  <pic:nvPicPr>
-                    <pic:cNvPr id="982074181" name="Picture 982074181"/>
-                    <pic:cNvPicPr/>
-                  </pic:nvPicPr>
-                  <pic:blipFill>
-                    <a:blip r:embed="rId15">
-                      <a:extLst>
-                        <a:ext uri="{28A0092B-C50C-407E-A947-70E740481C1C}">
-                          <a14:useLocalDpi xmlns:a14="http://schemas.microsoft.com/office/drawing/2010/main" val="0"/>
-                        </a:ext>
-                      </a:extLst>
-                    </a:blip>
-                    <a:stretch>
-                      <a:fillRect/>
-                    </a:stretch>
-                  </pic:blipFill>
-                  <pic:spPr>
-                    <a:xfrm>
-                      <a:off x="0" y="0"/>
-                      <a:ext cx="2425825" cy="4172164"/>
-                    </a:xfrm>
-                    <a:prstGeom prst="rect">
-                      <a:avLst/>
-                    </a:prstGeom>
-                  </pic:spPr>
-                </pic:pic>
-              </a:graphicData>
-            </a:graphic>
-          </wp:inline>
-        </w:drawing>
-      </w:r>
-      <w:r>
-        <w:rPr>
-          <w:noProof/>
-        </w:rPr>
-        <w:lastRenderedPageBreak/>
-        <w:drawing>
-          <wp:inline distT="0" distB="0" distL="0" distR="0" wp14:anchorId="5A3C5991" wp14:editId="29F1020B">
-            <wp:extent cx="2425825" cy="4172164"/>
-            <wp:effectExtent l="0" t="0" r="0" b="0"/>
-            <wp:docPr id="874395014" name="Picture 13"/>
-            <wp:cNvGraphicFramePr>
-              <a:graphicFrameLocks xmlns:a="http://schemas.openxmlformats.org/drawingml/2006/main" noChangeAspect="1"/>
-            </wp:cNvGraphicFramePr>
-            <a:graphic xmlns:a="http://schemas.openxmlformats.org/drawingml/2006/main">
-              <a:graphicData uri="http://schemas.openxmlformats.org/drawingml/2006/picture">
-                <pic:pic xmlns:pic="http://schemas.openxmlformats.org/drawingml/2006/picture">
-                  <pic:nvPicPr>
-                    <pic:cNvPr id="874395014" name="Picture 874395014"/>
-                    <pic:cNvPicPr/>
-                  </pic:nvPicPr>
-                  <pic:blipFill>
-                    <a:blip r:embed="rId16">
-                      <a:extLst>
-                        <a:ext uri="{28A0092B-C50C-407E-A947-70E740481C1C}">
-                          <a14:useLocalDpi xmlns:a14="http://schemas.microsoft.com/office/drawing/2010/main" val="0"/>
-                        </a:ext>
-                      </a:extLst>
-                    </a:blip>
-                    <a:stretch>
-                      <a:fillRect/>
-                    </a:stretch>
-                  </pic:blipFill>
-                  <pic:spPr>
-                    <a:xfrm>
-                      <a:off x="0" y="0"/>
-                      <a:ext cx="2425825" cy="4172164"/>
-                    </a:xfrm>
-                    <a:prstGeom prst="rect">
-                      <a:avLst/>
-                    </a:prstGeom>
-                  </pic:spPr>
-                </pic:pic>
-              </a:graphicData>
-            </a:graphic>
-          </wp:inline>
-        </w:drawing>
+    </w:p>
+    <w:p/>
+    <w:p>
+      <w:r>
+        <w:t>No interactions. No significant correlations. And the model show no significant p values</w:t>
       </w:r>
     </w:p>
     <w:sectPr>
@@ -1535,6 +2279,73 @@
       <w:spacing w:val="5"/>
     </w:rPr>
   </w:style>
+  <w:style w:type="paragraph" w:styleId="HTMLPreformatted">
+    <w:name w:val="HTML Preformatted"/>
+    <w:basedOn w:val="Normal"/>
+    <w:link w:val="HTMLPreformattedChar"/>
+    <w:uiPriority w:val="99"/>
+    <w:semiHidden/>
+    <w:unhideWhenUsed/>
+    <w:rsid w:val="007C1DCA"/>
+    <w:pPr>
+      <w:tabs>
+        <w:tab w:val="left" w:pos="916"/>
+        <w:tab w:val="left" w:pos="1832"/>
+        <w:tab w:val="left" w:pos="2748"/>
+        <w:tab w:val="left" w:pos="3664"/>
+        <w:tab w:val="left" w:pos="4580"/>
+        <w:tab w:val="left" w:pos="5496"/>
+        <w:tab w:val="left" w:pos="6412"/>
+        <w:tab w:val="left" w:pos="7328"/>
+        <w:tab w:val="left" w:pos="8244"/>
+        <w:tab w:val="left" w:pos="9160"/>
+        <w:tab w:val="left" w:pos="10076"/>
+        <w:tab w:val="left" w:pos="10992"/>
+        <w:tab w:val="left" w:pos="11908"/>
+        <w:tab w:val="left" w:pos="12824"/>
+        <w:tab w:val="left" w:pos="13740"/>
+        <w:tab w:val="left" w:pos="14656"/>
+      </w:tabs>
+      <w:spacing w:after="0" w:line="240" w:lineRule="auto"/>
+    </w:pPr>
+    <w:rPr>
+      <w:rFonts w:ascii="Courier New" w:eastAsia="Times New Roman" w:hAnsi="Courier New" w:cs="Courier New"/>
+      <w:kern w:val="0"/>
+      <w:sz w:val="20"/>
+      <w:szCs w:val="20"/>
+      <w14:ligatures w14:val="none"/>
+    </w:rPr>
+  </w:style>
+  <w:style w:type="character" w:customStyle="1" w:styleId="HTMLPreformattedChar">
+    <w:name w:val="HTML Preformatted Char"/>
+    <w:basedOn w:val="DefaultParagraphFont"/>
+    <w:link w:val="HTMLPreformatted"/>
+    <w:uiPriority w:val="99"/>
+    <w:semiHidden/>
+    <w:rsid w:val="007C1DCA"/>
+    <w:rPr>
+      <w:rFonts w:ascii="Courier New" w:eastAsia="Times New Roman" w:hAnsi="Courier New" w:cs="Courier New"/>
+      <w:kern w:val="0"/>
+      <w:sz w:val="20"/>
+      <w:szCs w:val="20"/>
+      <w14:ligatures w14:val="none"/>
+    </w:rPr>
+  </w:style>
+  <w:style w:type="character" w:customStyle="1" w:styleId="gntyacmbf4b">
+    <w:name w:val="gntyacmbf4b"/>
+    <w:basedOn w:val="DefaultParagraphFont"/>
+    <w:rsid w:val="007C1DCA"/>
+  </w:style>
+  <w:style w:type="character" w:customStyle="1" w:styleId="gntyacmbe3b">
+    <w:name w:val="gntyacmbe3b"/>
+    <w:basedOn w:val="DefaultParagraphFont"/>
+    <w:rsid w:val="007C1DCA"/>
+  </w:style>
+  <w:style w:type="character" w:customStyle="1" w:styleId="gntyacmbo3b">
+    <w:name w:val="gntyacmbo3b"/>
+    <w:basedOn w:val="DefaultParagraphFont"/>
+    <w:rsid w:val="007C1DCA"/>
+  </w:style>
 </w:styles>
 </file>
 

</xml_diff>